<commit_message>
chi tiet hoa use case
</commit_message>
<xml_diff>
--- a/BaoCao/BaoCaoThietKeWebsiteDiemDuLich.docx
+++ b/BaoCao/BaoCaoThietKeWebsiteDiemDuLich.docx
@@ -1059,6 +1059,9 @@
             <w:r>
               <w:t>40ha</w:t>
             </w:r>
+            <w:r>
+              <w:t>.</w:t>
+            </w:r>
           </w:p>
         </w:tc>
       </w:tr>
@@ -1098,6 +1101,9 @@
             <w:r>
               <w:t>Thời gian mở cửa khu du lịch</w:t>
             </w:r>
+            <w:r>
+              <w:t>?</w:t>
+            </w:r>
           </w:p>
         </w:tc>
         <w:tc>
@@ -1129,6 +1135,9 @@
             </w:pPr>
             <w:r>
               <w:t>Từ 7h sáng đến 5h chiều</w:t>
+            </w:r>
+            <w:r>
+              <w:t>.</w:t>
             </w:r>
           </w:p>
         </w:tc>
@@ -1169,6 +1178,9 @@
             <w:r>
               <w:t>Có đặt vé online không</w:t>
             </w:r>
+            <w:r>
+              <w:t>?</w:t>
+            </w:r>
           </w:p>
         </w:tc>
         <w:tc>
@@ -1200,6 +1212,9 @@
             </w:pPr>
             <w:r>
               <w:t>Không</w:t>
+            </w:r>
+            <w:r>
+              <w:t>.</w:t>
             </w:r>
           </w:p>
         </w:tc>
@@ -1272,6 +1287,9 @@
             <w:r>
               <w:t>Gồm 100 nhân viên</w:t>
             </w:r>
+            <w:r>
+              <w:t>.</w:t>
+            </w:r>
           </w:p>
         </w:tc>
       </w:tr>
@@ -1312,6 +1330,9 @@
             <w:r>
               <w:t>Hình thức kinh doanh</w:t>
             </w:r>
+            <w:r>
+              <w:t>?</w:t>
+            </w:r>
           </w:p>
         </w:tc>
         <w:tc>
@@ -1343,6 +1364,9 @@
             </w:pPr>
             <w:r>
               <w:t>Tham quan du lịch, vui chơi giải trí</w:t>
+            </w:r>
+            <w:r>
+              <w:t>.</w:t>
             </w:r>
           </w:p>
         </w:tc>
@@ -1383,6 +1407,9 @@
             <w:r>
               <w:t>Đối tượng sử dụng trang web</w:t>
             </w:r>
+            <w:r>
+              <w:t>?</w:t>
+            </w:r>
           </w:p>
         </w:tc>
         <w:tc>
@@ -1414,6 +1441,9 @@
             </w:pPr>
             <w:r>
               <w:t>Quản lý trang web và khách hàng</w:t>
+            </w:r>
+            <w:r>
+              <w:t>.</w:t>
             </w:r>
           </w:p>
         </w:tc>
@@ -1437,8 +1467,6 @@
             <w:r>
               <w:t>7</w:t>
             </w:r>
-            <w:bookmarkStart w:id="0" w:name="_GoBack"/>
-            <w:bookmarkEnd w:id="0"/>
           </w:p>
         </w:tc>
         <w:tc>
@@ -1455,6 +1483,9 @@
             </w:pPr>
             <w:r>
               <w:t>Có cần phân cấp cho người sử dụng trang web</w:t>
+            </w:r>
+            <w:r>
+              <w:t>?</w:t>
             </w:r>
           </w:p>
         </w:tc>
@@ -1486,7 +1517,13 @@
               <w:cnfStyle w:val="000000000000" w:firstRow="0" w:lastRow="0" w:firstColumn="0" w:lastColumn="0" w:oddVBand="0" w:evenVBand="0" w:oddHBand="0" w:evenHBand="0" w:firstRowFirstColumn="0" w:firstRowLastColumn="0" w:lastRowFirstColumn="0" w:lastRowLastColumn="0"/>
             </w:pPr>
             <w:r>
-              <w:t>Có: Admin cho quản lý và User cho khách</w:t>
+              <w:t>Admin</w:t>
+            </w:r>
+            <w:r>
+              <w:t xml:space="preserve"> có toàn quyền</w:t>
+            </w:r>
+            <w:r>
+              <w:t>.</w:t>
             </w:r>
           </w:p>
         </w:tc>
@@ -2398,6 +2435,7 @@
           <w:ilvl w:val="0"/>
           <w:numId w:val="5"/>
         </w:numPr>
+        <w:spacing w:line="360" w:lineRule="auto"/>
         <w:rPr>
           <w:b/>
         </w:rPr>
@@ -2414,6 +2452,621 @@
         </w:rPr>
         <w:t>.</w:t>
       </w:r>
+    </w:p>
+    <w:p>
+      <w:pPr>
+        <w:pStyle w:val="ListParagraph"/>
+        <w:spacing w:line="240" w:lineRule="auto"/>
+        <w:ind w:left="900"/>
+      </w:pPr>
+      <w:r>
+        <w:rPr>
+          <w:b/>
+        </w:rPr>
+        <w:t xml:space="preserve">Bước 1: </w:t>
+      </w:r>
+      <w:r>
+        <w:t>Quản lý người dùng:</w:t>
+      </w:r>
+    </w:p>
+    <w:p>
+      <w:pPr>
+        <w:spacing w:line="240" w:lineRule="auto"/>
+        <w:ind w:left="1440"/>
+      </w:pPr>
+      <w:r>
+        <w:t>B1: Thực hiện đăng nhập để vào trang quản lý.</w:t>
+      </w:r>
+    </w:p>
+    <w:p>
+      <w:pPr>
+        <w:spacing w:line="240" w:lineRule="auto"/>
+        <w:ind w:left="1440"/>
+      </w:pPr>
+      <w:r>
+        <w:t>B2: Trên giao diện quản lý người quản trị</w:t>
+      </w:r>
+      <w:r>
+        <w:t xml:space="preserve"> chọn quản lý tài khoản</w:t>
+      </w:r>
+      <w:r>
+        <w:t>.</w:t>
+      </w:r>
+    </w:p>
+    <w:p>
+      <w:pPr>
+        <w:spacing w:line="240" w:lineRule="auto"/>
+        <w:ind w:left="1440"/>
+      </w:pPr>
+      <w:r>
+        <w:t>B3: Người quản trị chọn tài khoản cần sửa đổi hoặc thêm mới tài khoản.</w:t>
+      </w:r>
+    </w:p>
+    <w:p>
+      <w:pPr>
+        <w:spacing w:line="240" w:lineRule="auto"/>
+        <w:ind w:left="1440"/>
+      </w:pPr>
+      <w:r>
+        <w:t>B4</w:t>
+      </w:r>
+      <w:r>
+        <w:t>: Người quản trị nhậ</w:t>
+      </w:r>
+      <w:r>
+        <w:t>p thông tin tài khoản</w:t>
+      </w:r>
+      <w:r>
+        <w:t>.</w:t>
+      </w:r>
+    </w:p>
+    <w:p>
+      <w:pPr>
+        <w:pStyle w:val="ListParagraph"/>
+        <w:spacing w:line="360" w:lineRule="auto"/>
+        <w:ind w:left="900"/>
+      </w:pPr>
+      <w:r>
+        <w:rPr>
+          <w:b/>
+        </w:rPr>
+        <w:t>Bước 2:</w:t>
+      </w:r>
+      <w:r>
+        <w:t xml:space="preserve"> Quản lý danh mục tin tức:</w:t>
+      </w:r>
+    </w:p>
+    <w:p>
+      <w:pPr>
+        <w:pStyle w:val="ListParagraph"/>
+        <w:spacing w:line="360" w:lineRule="auto"/>
+        <w:ind w:left="900"/>
+      </w:pPr>
+      <w:r>
+        <w:rPr>
+          <w:b/>
+        </w:rPr>
+        <w:tab/>
+      </w:r>
+      <w:r>
+        <w:t>B1: Thực hiện đăng nhập để vào trang quản lý.</w:t>
+      </w:r>
+    </w:p>
+    <w:p>
+      <w:pPr>
+        <w:pStyle w:val="ListParagraph"/>
+        <w:spacing w:line="360" w:lineRule="auto"/>
+        <w:ind w:left="900" w:firstLine="540"/>
+      </w:pPr>
+      <w:r>
+        <w:t>B2: Trên giao diện quản lý người quản trị chọ</w:t>
+      </w:r>
+      <w:r>
+        <w:t>n quan lý danh mục tin tức.</w:t>
+      </w:r>
+    </w:p>
+    <w:p>
+      <w:pPr>
+        <w:pStyle w:val="ListParagraph"/>
+        <w:spacing w:line="360" w:lineRule="auto"/>
+        <w:ind w:left="900" w:firstLine="540"/>
+      </w:pPr>
+      <w:r>
+        <w:t>B3: Người quản trị chọ</w:t>
+      </w:r>
+      <w:r>
+        <w:t>n danh mục</w:t>
+      </w:r>
+      <w:r>
+        <w:t xml:space="preserve"> cần sửa đổi hoặc thêm mớ</w:t>
+      </w:r>
+      <w:r>
+        <w:t>i danh mục.</w:t>
+      </w:r>
+    </w:p>
+    <w:p>
+      <w:pPr>
+        <w:pStyle w:val="ListParagraph"/>
+        <w:spacing w:line="360" w:lineRule="auto"/>
+        <w:ind w:left="900" w:firstLine="540"/>
+      </w:pPr>
+      <w:r>
+        <w:t>B4: Người quản trị nhậ</w:t>
+      </w:r>
+      <w:r>
+        <w:t>p thông tin danh mục.</w:t>
+      </w:r>
+    </w:p>
+    <w:p>
+      <w:pPr>
+        <w:pStyle w:val="ListParagraph"/>
+        <w:spacing w:line="360" w:lineRule="auto"/>
+        <w:ind w:left="900"/>
+      </w:pPr>
+      <w:r>
+        <w:rPr>
+          <w:b/>
+        </w:rPr>
+        <w:t>Bước 3:</w:t>
+      </w:r>
+      <w:r>
+        <w:t xml:space="preserve"> Quản lý </w:t>
+      </w:r>
+      <w:r>
+        <w:t>tin tức:</w:t>
+      </w:r>
+    </w:p>
+    <w:p>
+      <w:pPr>
+        <w:pStyle w:val="ListParagraph"/>
+        <w:spacing w:line="360" w:lineRule="auto"/>
+        <w:ind w:left="900" w:firstLine="540"/>
+      </w:pPr>
+      <w:r>
+        <w:t>B1: Thực hiện đăng nhập để vào trang quản lý.</w:t>
+      </w:r>
+    </w:p>
+    <w:p>
+      <w:pPr>
+        <w:pStyle w:val="ListParagraph"/>
+        <w:spacing w:line="360" w:lineRule="auto"/>
+        <w:ind w:left="900" w:firstLine="540"/>
+      </w:pPr>
+      <w:r>
+        <w:t>B2: Trên giao diện quản lý người quản trị chọ</w:t>
+      </w:r>
+      <w:r>
+        <w:t>n quan lý</w:t>
+      </w:r>
+      <w:r>
+        <w:t xml:space="preserve"> tin tức.</w:t>
+      </w:r>
+    </w:p>
+    <w:p>
+      <w:pPr>
+        <w:pStyle w:val="ListParagraph"/>
+        <w:spacing w:line="360" w:lineRule="auto"/>
+        <w:ind w:left="900" w:firstLine="540"/>
+      </w:pPr>
+      <w:r>
+        <w:t xml:space="preserve">B3: Người quản trị chọn </w:t>
+      </w:r>
+      <w:r>
+        <w:t>tin tức</w:t>
+      </w:r>
+      <w:r>
+        <w:t xml:space="preserve"> cần sửa đổi hoặc thêm mới </w:t>
+      </w:r>
+      <w:r>
+        <w:t>tin tức</w:t>
+      </w:r>
+      <w:r>
+        <w:t>.</w:t>
+      </w:r>
+    </w:p>
+    <w:p>
+      <w:pPr>
+        <w:pStyle w:val="ListParagraph"/>
+        <w:spacing w:line="360" w:lineRule="auto"/>
+        <w:ind w:left="900" w:firstLine="540"/>
+      </w:pPr>
+      <w:r>
+        <w:t xml:space="preserve">B4: Người quản trị nhập thông tin </w:t>
+      </w:r>
+      <w:r>
+        <w:t>tin tức.</w:t>
+      </w:r>
+    </w:p>
+    <w:p>
+      <w:pPr>
+        <w:pStyle w:val="ListParagraph"/>
+        <w:spacing w:line="360" w:lineRule="auto"/>
+        <w:ind w:left="900"/>
+      </w:pPr>
+      <w:r>
+        <w:rPr>
+          <w:b/>
+        </w:rPr>
+        <w:t>Bước 4:</w:t>
+      </w:r>
+      <w:r>
+        <w:t xml:space="preserve"> Quan lý menu</w:t>
+      </w:r>
+      <w:r>
+        <w:t>:</w:t>
+      </w:r>
+    </w:p>
+    <w:p>
+      <w:pPr>
+        <w:pStyle w:val="ListParagraph"/>
+        <w:spacing w:line="360" w:lineRule="auto"/>
+        <w:ind w:left="900" w:firstLine="540"/>
+      </w:pPr>
+      <w:r>
+        <w:t>B1: Thực hiện đăng nhập để vào trang quản lý.</w:t>
+      </w:r>
+    </w:p>
+    <w:p>
+      <w:pPr>
+        <w:pStyle w:val="ListParagraph"/>
+        <w:spacing w:line="360" w:lineRule="auto"/>
+        <w:ind w:left="900" w:firstLine="540"/>
+      </w:pPr>
+      <w:r>
+        <w:t xml:space="preserve">B2: Trên giao diện quản lý người quản trị chọn quan lý </w:t>
+      </w:r>
+      <w:r>
+        <w:t>menu</w:t>
+      </w:r>
+      <w:r>
+        <w:t>.</w:t>
+      </w:r>
+    </w:p>
+    <w:p>
+      <w:pPr>
+        <w:pStyle w:val="ListParagraph"/>
+        <w:spacing w:line="360" w:lineRule="auto"/>
+        <w:ind w:left="900" w:firstLine="540"/>
+      </w:pPr>
+      <w:r>
+        <w:t xml:space="preserve">B3: Người quản trị chọn </w:t>
+      </w:r>
+      <w:r>
+        <w:t>menu</w:t>
+      </w:r>
+      <w:r>
+        <w:t xml:space="preserve"> cần sửa đổi hoặc thêm mới </w:t>
+      </w:r>
+      <w:r>
+        <w:t>menu</w:t>
+      </w:r>
+      <w:r>
+        <w:t>.</w:t>
+      </w:r>
+    </w:p>
+    <w:p>
+      <w:pPr>
+        <w:pStyle w:val="ListParagraph"/>
+        <w:spacing w:line="360" w:lineRule="auto"/>
+        <w:ind w:left="900" w:firstLine="540"/>
+      </w:pPr>
+      <w:r>
+        <w:t xml:space="preserve">B4: Người quản trị nhập thông tin </w:t>
+      </w:r>
+      <w:r>
+        <w:t>menu.</w:t>
+      </w:r>
+    </w:p>
+    <w:p>
+      <w:pPr>
+        <w:pStyle w:val="ListParagraph"/>
+        <w:spacing w:line="360" w:lineRule="auto"/>
+        <w:ind w:left="900"/>
+      </w:pPr>
+      <w:r>
+        <w:rPr>
+          <w:b/>
+        </w:rPr>
+        <w:lastRenderedPageBreak/>
+        <w:t>Bước 5:</w:t>
+      </w:r>
+      <w:r>
+        <w:t xml:space="preserve"> Quản lý slider:</w:t>
+      </w:r>
+    </w:p>
+    <w:p>
+      <w:pPr>
+        <w:pStyle w:val="ListParagraph"/>
+        <w:spacing w:line="360" w:lineRule="auto"/>
+        <w:ind w:left="900" w:firstLine="540"/>
+      </w:pPr>
+      <w:r>
+        <w:t>B1: Thực hiện đăng nhập để vào trang quản lý.</w:t>
+      </w:r>
+    </w:p>
+    <w:p>
+      <w:pPr>
+        <w:pStyle w:val="ListParagraph"/>
+        <w:spacing w:line="360" w:lineRule="auto"/>
+        <w:ind w:left="900" w:firstLine="540"/>
+      </w:pPr>
+      <w:r>
+        <w:t xml:space="preserve">B2: Trên giao diện quản lý người quản trị chọn quan lý </w:t>
+      </w:r>
+      <w:r>
+        <w:t>slider</w:t>
+      </w:r>
+      <w:r>
+        <w:t>.</w:t>
+      </w:r>
+    </w:p>
+    <w:p>
+      <w:pPr>
+        <w:pStyle w:val="ListParagraph"/>
+        <w:spacing w:line="360" w:lineRule="auto"/>
+        <w:ind w:left="900" w:firstLine="540"/>
+      </w:pPr>
+      <w:r>
+        <w:t xml:space="preserve">B3: Người quản trị chọn </w:t>
+      </w:r>
+      <w:r>
+        <w:t>hình ảnh</w:t>
+      </w:r>
+      <w:r>
+        <w:t xml:space="preserve"> cần sửa đổi hoặc thêm mới </w:t>
+      </w:r>
+      <w:r>
+        <w:t>hình ảnh</w:t>
+      </w:r>
+      <w:r>
+        <w:t>.</w:t>
+      </w:r>
+    </w:p>
+    <w:p>
+      <w:pPr>
+        <w:pStyle w:val="ListParagraph"/>
+        <w:spacing w:line="360" w:lineRule="auto"/>
+        <w:ind w:left="900" w:firstLine="540"/>
+      </w:pPr>
+      <w:r>
+        <w:t xml:space="preserve">B4: Người quản trị nhập thông tin </w:t>
+      </w:r>
+      <w:r>
+        <w:t>hình ảnh.</w:t>
+      </w:r>
+    </w:p>
+    <w:p>
+      <w:pPr>
+        <w:pStyle w:val="ListParagraph"/>
+        <w:spacing w:line="360" w:lineRule="auto"/>
+        <w:ind w:left="900"/>
+      </w:pPr>
+      <w:r>
+        <w:rPr>
+          <w:b/>
+        </w:rPr>
+        <w:t>Bước 6:</w:t>
+      </w:r>
+      <w:r>
+        <w:t xml:space="preserve"> Quản lý thông tin:</w:t>
+      </w:r>
+    </w:p>
+    <w:p>
+      <w:pPr>
+        <w:pStyle w:val="ListParagraph"/>
+        <w:spacing w:line="360" w:lineRule="auto"/>
+        <w:ind w:left="900" w:firstLine="540"/>
+      </w:pPr>
+      <w:r>
+        <w:t>B1: Thực hiện đăng nhập để vào trang quản lý.</w:t>
+      </w:r>
+    </w:p>
+    <w:p>
+      <w:pPr>
+        <w:pStyle w:val="ListParagraph"/>
+        <w:spacing w:line="360" w:lineRule="auto"/>
+        <w:ind w:left="900" w:firstLine="540"/>
+      </w:pPr>
+      <w:r>
+        <w:t>B2: Trên giao diện quản lý người quản trị chọn quan lý danh mụ</w:t>
+      </w:r>
+      <w:r>
+        <w:t>c thông tin</w:t>
+      </w:r>
+      <w:r>
+        <w:t>.</w:t>
+      </w:r>
+    </w:p>
+    <w:p>
+      <w:pPr>
+        <w:pStyle w:val="ListParagraph"/>
+        <w:spacing w:line="360" w:lineRule="auto"/>
+        <w:ind w:left="900" w:firstLine="540"/>
+      </w:pPr>
+      <w:r>
+        <w:t xml:space="preserve">B3: Người quản trị chọn </w:t>
+      </w:r>
+      <w:r>
+        <w:t>thông tin</w:t>
+      </w:r>
+      <w:r>
+        <w:t xml:space="preserve"> cần sửa đổi hoặc thêm mớ</w:t>
+      </w:r>
+      <w:r>
+        <w:t>i thông tin</w:t>
+      </w:r>
+      <w:r>
+        <w:t>.</w:t>
+      </w:r>
+    </w:p>
+    <w:p>
+      <w:pPr>
+        <w:pStyle w:val="ListParagraph"/>
+        <w:spacing w:line="360" w:lineRule="auto"/>
+        <w:ind w:left="900" w:firstLine="540"/>
+      </w:pPr>
+      <w:r>
+        <w:t>B4: Người quản trị nhậ</w:t>
+      </w:r>
+      <w:r>
+        <w:t>p thông tin.</w:t>
+      </w:r>
+    </w:p>
+    <w:p>
+      <w:pPr>
+        <w:pStyle w:val="ListParagraph"/>
+        <w:spacing w:line="360" w:lineRule="auto"/>
+        <w:ind w:left="900"/>
+      </w:pPr>
+      <w:r>
+        <w:rPr>
+          <w:b/>
+        </w:rPr>
+        <w:t>Bước 7:</w:t>
+      </w:r>
+      <w:r>
+        <w:t xml:space="preserve"> Quản lý bảng giá:</w:t>
+      </w:r>
+    </w:p>
+    <w:p>
+      <w:pPr>
+        <w:pStyle w:val="ListParagraph"/>
+        <w:spacing w:line="360" w:lineRule="auto"/>
+        <w:ind w:left="900" w:firstLine="540"/>
+      </w:pPr>
+      <w:r>
+        <w:t>B1: Thực hiện đăng nhập để vào trang quản lý.</w:t>
+      </w:r>
+    </w:p>
+    <w:p>
+      <w:pPr>
+        <w:pStyle w:val="ListParagraph"/>
+        <w:spacing w:line="360" w:lineRule="auto"/>
+        <w:ind w:left="900" w:firstLine="540"/>
+      </w:pPr>
+      <w:r>
+        <w:t xml:space="preserve">B2: Trên giao diện quản lý người quản trị chọn quan lý </w:t>
+      </w:r>
+      <w:r>
+        <w:t>bảng giá</w:t>
+      </w:r>
+      <w:r>
+        <w:t>.</w:t>
+      </w:r>
+    </w:p>
+    <w:p>
+      <w:pPr>
+        <w:pStyle w:val="ListParagraph"/>
+        <w:spacing w:line="360" w:lineRule="auto"/>
+        <w:ind w:left="900" w:firstLine="540"/>
+      </w:pPr>
+      <w:r>
+        <w:t>B3: Người quản trị chọ</w:t>
+      </w:r>
+      <w:r>
+        <w:t>n giá</w:t>
+      </w:r>
+      <w:r>
+        <w:t xml:space="preserve"> cần sửa đổi hoặc thêm mớ</w:t>
+      </w:r>
+      <w:r>
+        <w:t>i giá</w:t>
+      </w:r>
+      <w:r>
+        <w:t>.</w:t>
+      </w:r>
+    </w:p>
+    <w:p>
+      <w:pPr>
+        <w:pStyle w:val="ListParagraph"/>
+        <w:spacing w:line="360" w:lineRule="auto"/>
+        <w:ind w:left="900" w:firstLine="540"/>
+      </w:pPr>
+      <w:r>
+        <w:t xml:space="preserve">B4: Người quản trị nhập thông tin </w:t>
+      </w:r>
+      <w:r>
+        <w:t>giá.</w:t>
+      </w:r>
+    </w:p>
+    <w:p>
+      <w:pPr>
+        <w:pStyle w:val="ListParagraph"/>
+        <w:spacing w:line="360" w:lineRule="auto"/>
+        <w:ind w:left="900"/>
+      </w:pPr>
+      <w:r>
+        <w:rPr>
+          <w:b/>
+        </w:rPr>
+        <w:t>Bước 8:</w:t>
+      </w:r>
+      <w:r>
+        <w:t xml:space="preserve"> Quản lý đầu tư:</w:t>
+      </w:r>
+    </w:p>
+    <w:p>
+      <w:pPr>
+        <w:pStyle w:val="ListParagraph"/>
+        <w:spacing w:line="360" w:lineRule="auto"/>
+        <w:ind w:left="900" w:firstLine="540"/>
+      </w:pPr>
+      <w:r>
+        <w:t>B1: Thực hiện đăng nhập để vào trang quản lý.</w:t>
+      </w:r>
+    </w:p>
+    <w:p>
+      <w:pPr>
+        <w:pStyle w:val="ListParagraph"/>
+        <w:spacing w:line="360" w:lineRule="auto"/>
+        <w:ind w:left="900" w:firstLine="540"/>
+      </w:pPr>
+      <w:r>
+        <w:t xml:space="preserve">B2: Trên giao diện quản lý người quản trị chọn quan lý </w:t>
+      </w:r>
+      <w:r>
+        <w:t>đầu tư</w:t>
+      </w:r>
+      <w:r>
+        <w:t>.</w:t>
+      </w:r>
+    </w:p>
+    <w:p>
+      <w:pPr>
+        <w:pStyle w:val="ListParagraph"/>
+        <w:spacing w:line="360" w:lineRule="auto"/>
+        <w:ind w:left="900" w:firstLine="540"/>
+      </w:pPr>
+      <w:r>
+        <w:t xml:space="preserve">B3: Người quản trị chọn </w:t>
+      </w:r>
+      <w:r>
+        <w:t>đầu tư</w:t>
+      </w:r>
+      <w:r>
+        <w:t xml:space="preserve"> cần sửa đổi hoặc thêm mớ</w:t>
+      </w:r>
+      <w:r>
+        <w:t>i đầu tư</w:t>
+      </w:r>
+      <w:r>
+        <w:t>.</w:t>
+      </w:r>
+    </w:p>
+    <w:p>
+      <w:pPr>
+        <w:pStyle w:val="ListParagraph"/>
+        <w:spacing w:line="360" w:lineRule="auto"/>
+        <w:ind w:left="900" w:firstLine="540"/>
+      </w:pPr>
+      <w:r>
+        <w:t xml:space="preserve">B4: Người quản trị nhập thông tin </w:t>
+      </w:r>
+      <w:r>
+        <w:t>đầu tư.</w:t>
+      </w:r>
+      <w:bookmarkStart w:id="0" w:name="_GoBack"/>
+      <w:bookmarkEnd w:id="0"/>
     </w:p>
     <w:p>
       <w:pPr>
@@ -2422,6 +3075,7 @@
           <w:ilvl w:val="0"/>
           <w:numId w:val="2"/>
         </w:numPr>
+        <w:spacing w:line="360" w:lineRule="auto"/>
         <w:ind w:left="540" w:hanging="540"/>
         <w:outlineLvl w:val="0"/>
         <w:rPr>
@@ -2541,7 +3195,7 @@
         <w:noProof/>
         <w:color w:val="5B9BD5" w:themeColor="accent1"/>
       </w:rPr>
-      <w:t>2</w:t>
+      <w:t>3</w:t>
     </w:r>
     <w:r>
       <w:rPr>
@@ -2637,7 +3291,7 @@
 
 <file path=word/numbering.xml><?xml version="1.0" encoding="utf-8"?>
 <w:numbering xmlns:wpc="http://schemas.microsoft.com/office/word/2010/wordprocessingCanvas" xmlns:mc="http://schemas.openxmlformats.org/markup-compatibility/2006" xmlns:o="urn:schemas-microsoft-com:office:office" xmlns:r="http://schemas.openxmlformats.org/officeDocument/2006/relationships" xmlns:m="http://schemas.openxmlformats.org/officeDocument/2006/math" xmlns:v="urn:schemas-microsoft-com:vml" xmlns:wp14="http://schemas.microsoft.com/office/word/2010/wordprocessingDrawing" xmlns:wp="http://schemas.openxmlformats.org/drawingml/2006/wordprocessingDrawing" xmlns:w10="urn:schemas-microsoft-com:office:word" xmlns:w="http://schemas.openxmlformats.org/wordprocessingml/2006/main" xmlns:w14="http://schemas.microsoft.com/office/word/2010/wordml" xmlns:w15="http://schemas.microsoft.com/office/word/2012/wordml" xmlns:wpg="http://schemas.microsoft.com/office/word/2010/wordprocessingGroup" xmlns:wpi="http://schemas.microsoft.com/office/word/2010/wordprocessingInk" xmlns:wne="http://schemas.microsoft.com/office/word/2006/wordml" xmlns:wps="http://schemas.microsoft.com/office/word/2010/wordprocessingShape" mc:Ignorable="w14 w15 wp14">
-  <w:abstractNum w:abstractNumId="0">
+  <w:abstractNum w:abstractNumId="0" w15:restartNumberingAfterBreak="0">
     <w:nsid w:val="0EDE7EF2"/>
     <w:multiLevelType w:val="hybridMultilevel"/>
     <w:tmpl w:val="5ECEA242"/>
@@ -2726,7 +3380,7 @@
       </w:pPr>
     </w:lvl>
   </w:abstractNum>
-  <w:abstractNum w:abstractNumId="1">
+  <w:abstractNum w:abstractNumId="1" w15:restartNumberingAfterBreak="0">
     <w:nsid w:val="25781E86"/>
     <w:multiLevelType w:val="hybridMultilevel"/>
     <w:tmpl w:val="63C4BB9C"/>
@@ -2838,7 +3492,7 @@
       </w:rPr>
     </w:lvl>
   </w:abstractNum>
-  <w:abstractNum w:abstractNumId="2">
+  <w:abstractNum w:abstractNumId="2" w15:restartNumberingAfterBreak="0">
     <w:nsid w:val="2A14695E"/>
     <w:multiLevelType w:val="hybridMultilevel"/>
     <w:tmpl w:val="D6B4550C"/>
@@ -2927,7 +3581,7 @@
       </w:pPr>
     </w:lvl>
   </w:abstractNum>
-  <w:abstractNum w:abstractNumId="3">
+  <w:abstractNum w:abstractNumId="3" w15:restartNumberingAfterBreak="0">
     <w:nsid w:val="38E6149D"/>
     <w:multiLevelType w:val="hybridMultilevel"/>
     <w:tmpl w:val="3008FD50"/>
@@ -3039,7 +3693,7 @@
       </w:rPr>
     </w:lvl>
   </w:abstractNum>
-  <w:abstractNum w:abstractNumId="4">
+  <w:abstractNum w:abstractNumId="4" w15:restartNumberingAfterBreak="0">
     <w:nsid w:val="5117302E"/>
     <w:multiLevelType w:val="hybridMultilevel"/>
     <w:tmpl w:val="096849F8"/>
@@ -3567,6 +4221,7 @@
   <w:style w:type="character" w:default="1" w:styleId="DefaultParagraphFont">
     <w:name w:val="Default Paragraph Font"/>
     <w:uiPriority w:val="1"/>
+    <w:semiHidden/>
     <w:unhideWhenUsed/>
   </w:style>
   <w:style w:type="table" w:default="1" w:styleId="TableNormal">
@@ -3610,7 +4265,6 @@
       <w:spacing w:after="0" w:line="240" w:lineRule="auto"/>
     </w:pPr>
     <w:tblPr>
-      <w:tblInd w:w="0" w:type="dxa"/>
       <w:tblBorders>
         <w:top w:val="single" w:sz="4" w:space="0" w:color="auto"/>
         <w:left w:val="single" w:sz="4" w:space="0" w:color="auto"/>
@@ -3619,12 +4273,6 @@
         <w:insideH w:val="single" w:sz="4" w:space="0" w:color="auto"/>
         <w:insideV w:val="single" w:sz="4" w:space="0" w:color="auto"/>
       </w:tblBorders>
-      <w:tblCellMar>
-        <w:top w:w="0" w:type="dxa"/>
-        <w:left w:w="108" w:type="dxa"/>
-        <w:bottom w:w="0" w:type="dxa"/>
-        <w:right w:w="108" w:type="dxa"/>
-      </w:tblCellMar>
     </w:tblPr>
   </w:style>
   <w:style w:type="character" w:styleId="Hyperlink">
@@ -3649,7 +4297,6 @@
     <w:tblPr>
       <w:tblStyleRowBandSize w:val="1"/>
       <w:tblStyleColBandSize w:val="1"/>
-      <w:tblInd w:w="0" w:type="dxa"/>
       <w:tblBorders>
         <w:top w:val="single" w:sz="4" w:space="0" w:color="BDD6EE" w:themeColor="accent1" w:themeTint="66"/>
         <w:left w:val="single" w:sz="4" w:space="0" w:color="BDD6EE" w:themeColor="accent1" w:themeTint="66"/>
@@ -3658,12 +4305,6 @@
         <w:insideH w:val="single" w:sz="4" w:space="0" w:color="BDD6EE" w:themeColor="accent1" w:themeTint="66"/>
         <w:insideV w:val="single" w:sz="4" w:space="0" w:color="BDD6EE" w:themeColor="accent1" w:themeTint="66"/>
       </w:tblBorders>
-      <w:tblCellMar>
-        <w:top w:w="0" w:type="dxa"/>
-        <w:left w:w="108" w:type="dxa"/>
-        <w:bottom w:w="0" w:type="dxa"/>
-        <w:right w:w="108" w:type="dxa"/>
-      </w:tblCellMar>
     </w:tblPr>
     <w:tblStylePr w:type="firstRow">
       <w:rPr>
@@ -3732,7 +4373,6 @@
     <w:tblPr>
       <w:tblStyleRowBandSize w:val="1"/>
       <w:tblStyleColBandSize w:val="1"/>
-      <w:tblInd w:w="0" w:type="dxa"/>
       <w:tblBorders>
         <w:top w:val="single" w:sz="4" w:space="0" w:color="DBDBDB" w:themeColor="accent3" w:themeTint="66"/>
         <w:left w:val="single" w:sz="4" w:space="0" w:color="DBDBDB" w:themeColor="accent3" w:themeTint="66"/>
@@ -3741,12 +4381,6 @@
         <w:insideH w:val="single" w:sz="4" w:space="0" w:color="DBDBDB" w:themeColor="accent3" w:themeTint="66"/>
         <w:insideV w:val="single" w:sz="4" w:space="0" w:color="DBDBDB" w:themeColor="accent3" w:themeTint="66"/>
       </w:tblBorders>
-      <w:tblCellMar>
-        <w:top w:w="0" w:type="dxa"/>
-        <w:left w:w="108" w:type="dxa"/>
-        <w:bottom w:w="0" w:type="dxa"/>
-        <w:right w:w="108" w:type="dxa"/>
-      </w:tblCellMar>
     </w:tblPr>
     <w:tblStylePr w:type="firstRow">
       <w:rPr>
@@ -3796,7 +4430,6 @@
     <w:tblPr>
       <w:tblStyleRowBandSize w:val="1"/>
       <w:tblStyleColBandSize w:val="1"/>
-      <w:tblInd w:w="0" w:type="dxa"/>
       <w:tblBorders>
         <w:top w:val="single" w:sz="4" w:space="0" w:color="B4C6E7" w:themeColor="accent5" w:themeTint="66"/>
         <w:left w:val="single" w:sz="4" w:space="0" w:color="B4C6E7" w:themeColor="accent5" w:themeTint="66"/>
@@ -3805,12 +4438,6 @@
         <w:insideH w:val="single" w:sz="4" w:space="0" w:color="B4C6E7" w:themeColor="accent5" w:themeTint="66"/>
         <w:insideV w:val="single" w:sz="4" w:space="0" w:color="B4C6E7" w:themeColor="accent5" w:themeTint="66"/>
       </w:tblBorders>
-      <w:tblCellMar>
-        <w:top w:w="0" w:type="dxa"/>
-        <w:left w:w="108" w:type="dxa"/>
-        <w:bottom w:w="0" w:type="dxa"/>
-        <w:right w:w="108" w:type="dxa"/>
-      </w:tblCellMar>
     </w:tblPr>
     <w:tblStylePr w:type="firstRow">
       <w:rPr>
@@ -4162,7 +4789,7 @@
 </file>
 
 <file path=customXml/itemProps1.xml><?xml version="1.0" encoding="utf-8"?>
-<ds:datastoreItem xmlns:ds="http://schemas.openxmlformats.org/officeDocument/2006/customXml" ds:itemID="{A8DD2D1F-3ECA-436A-9348-308AE5279166}">
+<ds:datastoreItem xmlns:ds="http://schemas.openxmlformats.org/officeDocument/2006/customXml" ds:itemID="{FBF9A220-ADFB-4B1F-B24A-21A938C435B1}">
   <ds:schemaRefs>
     <ds:schemaRef ds:uri="http://schemas.openxmlformats.org/officeDocument/2006/bibliography"/>
   </ds:schemaRefs>

</xml_diff>